<commit_message>
giris bolumune ekleme yaptim
</commit_message>
<xml_diff>
--- a/yazim/Tez_kaynak_taslak.docx
+++ b/yazim/Tez_kaynak_taslak.docx
@@ -486,7 +486,7 @@
           <w:szCs w:val="24"/>
           <w:lang w:val="tr-TR"/>
         </w:rPr>
-        <w:t>Arif ve arkadaşları (2021), kötü amaçlı yazılımların tespitinde izin tabanlı yaklaşımların etkinliğini artırmak için statik analiz temelli olarak önerdikleri model ile uygulamaların manifest dosyalarındaki izin yapılarını inceleyerek kötü amaçlı yazılımlara özgü izin kalıplarını belirlemiş ve bu kalıpların makine öğrenimi tabanlı sınıflandırıcılarla entegre edildiğinde tespit performansını anlamlı şekilde yükselttiğini göstermiştir. Deneysel sonuçlar, statik izin analizinin özellikle düşük kaynak tüketimiyle geniş ölçekli kötü amaçlı yazılım taramalarında etkili bir yöntem sunduğunu ortaya koymaktadır.</w:t>
+        <w:t>Arif ve arkadaşları (2021), kötü amaçlı yazılımların tespitinde izin tabanlı yaklaşımların etkinliğini artırmak için statik analiz temelli olarak önerdikleri model ile uygulamaların manifest dosyalarındaki izin yapılarını inceleyerek kötü amaçlı yazılımlara özgü izin kalıplarını belirlemiş ve bu kalıpların makine öğrenimi tabanlı sınıflandırıcılarla entegre edildiğinde tespit performansını anlamlı şekilde yükselttiğini göstermiştir. Deneysel sonuçlar, statik izin analizinin özellikle düşük kaynak tüketimiyle geniş ölçekli kötü amaçlı yazılım taramalarında etkili bir yöntem sunduğunu ortaya koymaktadır..</w:t>
       </w:r>
     </w:p>
     <w:sectPr>
@@ -897,8 +897,9 @@
     <w:qFormat/>
     <w:pPr>
       <w:widowControl/>
+      <w:suppressAutoHyphens w:val="true"/>
       <w:bidi w:val="0"/>
-      <w:spacing w:lineRule="auto" w:line="278" w:before="0" w:after="160"/>
+      <w:spacing w:lineRule="auto" w:line="276" w:before="0" w:after="160"/>
       <w:jc w:val="left"/>
     </w:pPr>
     <w:rPr>

</xml_diff>